<commit_message>
Second attempt with syllabus files, & prevent changes to binary files
</commit_message>
<xml_diff>
--- a/documents/syllabus_NOTaccessible.docx
+++ b/documents/syllabus_NOTaccessible.docx
@@ -1,3 +1,1215 @@
+
+<file path=word/document.xml><?xml version="1.0" encoding="utf-8"?>
+<w:document xmlns:wpc="http://schemas.microsoft.com/office/word/2010/wordprocessingCanvas" xmlns:cx="http://schemas.microsoft.com/office/drawing/2014/chartex" xmlns:cx1="http://schemas.microsoft.com/office/drawing/2015/9/8/chartex" xmlns:cx2="http://schemas.microsoft.com/office/drawing/2015/10/21/chartex" xmlns:cx3="http://schemas.microsoft.com/office/drawing/2016/5/9/chartex" xmlns:cx4="http://schemas.microsoft.com/office/drawing/2016/5/10/chartex" xmlns:cx5="http://schemas.microsoft.com/office/drawing/2016/5/11/chartex" xmlns:cx6="http://schemas.microsoft.com/office/drawing/2016/5/12/chartex" xmlns:cx7="http://schemas.microsoft.com/office/drawing/2016/5/13/chartex" xmlns:cx8="http://schemas.microsoft.com/office/drawing/2016/5/14/chartex" xmlns:mc="http://schemas.openxmlformats.org/markup-compatibility/2006" xmlns:aink="http://schemas.microsoft.com/office/drawing/2016/ink" xmlns:am3d="http://schemas.microsoft.com/office/drawing/2017/model3d" xmlns:o="urn:schemas-microsoft-com:office:office" xmlns:r="http://schemas.openxmlformats.org/officeDocument/2006/relationships" xmlns:m="http://schemas.openxmlformats.org/officeDocument/2006/math" xmlns:v="urn:schemas-microsoft-com:vml" xmlns:wp14="http://schemas.microsoft.com/office/word/2010/wordprocessingDrawing" xmlns:wp="http://schemas.openxmlformats.org/drawingml/2006/wordprocessingDrawing" xmlns:w10="urn:schemas-microsoft-com:office:word" xmlns:w="http://schemas.openxmlformats.org/wordprocessingml/2006/main" xmlns:w14="http://schemas.microsoft.com/office/word/2010/wordml" xmlns:w15="http://schemas.microsoft.com/office/word/2012/wordml" xmlns:w16cex="http://schemas.microsoft.com/office/word/2018/wordml/cex" xmlns:w16cid="http://schemas.microsoft.com/office/word/2016/wordml/cid" xmlns:w16="http://schemas.microsoft.com/office/word/2018/wordml" xmlns:w16se="http://schemas.microsoft.com/office/word/2015/wordml/symex" xmlns:wpg="http://schemas.microsoft.com/office/word/2010/wordprocessingGroup" xmlns:wpi="http://schemas.microsoft.com/office/word/2010/wordprocessingInk" xmlns:wne="http://schemas.microsoft.com/office/word/2006/wordml" xmlns:wps="http://schemas.microsoft.com/office/word/2010/wordprocessingShape" mc:Ignorable="w14 w15 w16se w16cid w16 w16cex wp14">
+  <w:body>
+    <w:p>
+      <w:pPr>
+        <w:pStyle w:val="Caption"/>
+      </w:pPr>
+      <w:r>
+        <w:rPr>
+          <w:noProof/>
+        </w:rPr>
+        <w:drawing>
+          <wp:inline distT="0" distB="0" distL="0" distR="0" wp14:anchorId="6318F228" wp14:editId="4F0ED2DB">
+            <wp:extent cx="4200525" cy="857250"/>
+            <wp:effectExtent l="0" t="0" r="0" b="6350"/>
+            <wp:docPr id="1" name="Picture 1"/>
+            <wp:cNvGraphicFramePr>
+              <a:graphicFrameLocks xmlns:a="http://schemas.openxmlformats.org/drawingml/2006/main" noChangeAspect="1"/>
+            </wp:cNvGraphicFramePr>
+            <a:graphic xmlns:a="http://schemas.openxmlformats.org/drawingml/2006/main">
+              <a:graphicData uri="http://schemas.openxmlformats.org/drawingml/2006/picture">
+                <pic:pic xmlns:pic="http://schemas.openxmlformats.org/drawingml/2006/picture">
+                  <pic:nvPicPr>
+                    <pic:cNvPr id="0" name="Picture 1" descr="aulogo"/>
+                    <pic:cNvPicPr>
+                      <a:picLocks noChangeAspect="1" noChangeArrowheads="1"/>
+                    </pic:cNvPicPr>
+                  </pic:nvPicPr>
+                  <pic:blipFill>
+                    <a:blip r:embed="rId7">
+                      <a:extLst>
+                        <a:ext uri="{28A0092B-C50C-407E-A947-70E740481C1C}">
+                          <a14:useLocalDpi xmlns:a14="http://schemas.microsoft.com/office/drawing/2010/main" val="0"/>
+                        </a:ext>
+                      </a:extLst>
+                    </a:blip>
+                    <a:srcRect/>
+                    <a:stretch>
+                      <a:fillRect/>
+                    </a:stretch>
+                  </pic:blipFill>
+                  <pic:spPr bwMode="auto">
+                    <a:xfrm>
+                      <a:off x="0" y="0"/>
+                      <a:ext cx="4200525" cy="857250"/>
+                    </a:xfrm>
+                    <a:prstGeom prst="rect">
+                      <a:avLst/>
+                    </a:prstGeom>
+                    <a:noFill/>
+                    <a:ln>
+                      <a:noFill/>
+                    </a:ln>
+                  </pic:spPr>
+                </pic:pic>
+              </a:graphicData>
+            </a:graphic>
+          </wp:inline>
+        </w:drawing>
+      </w:r>
+    </w:p>
+    <w:p>
+      <w:pPr>
+        <w:rPr>
+          <w:sz w:val="32"/>
+          <w:szCs w:val="32"/>
+        </w:rPr>
+      </w:pPr>
+      <w:r>
+        <w:rPr>
+          <w:sz w:val="32"/>
+          <w:szCs w:val="32"/>
+        </w:rPr>
+        <w:t>Introduction to Physics</w:t>
+      </w:r>
+      <w:r>
+        <w:rPr>
+          <w:sz w:val="32"/>
+          <w:szCs w:val="32"/>
+        </w:rPr>
+        <w:br/>
+        <w:t>Course Syllabus</w:t>
+      </w:r>
+    </w:p>
+    <w:p>
+      <w:pPr>
+        <w:spacing w:before="240"/>
+        <w:jc w:val="left"/>
+        <w:rPr>
+          <w:sz w:val="28"/>
+          <w:szCs w:val="28"/>
+        </w:rPr>
+      </w:pPr>
+      <w:r>
+        <w:rPr>
+          <w:sz w:val="28"/>
+          <w:szCs w:val="28"/>
+        </w:rPr>
+        <w:t>Textbook</w:t>
+      </w:r>
+    </w:p>
+    <w:p>
+      <w:pPr>
+        <w:spacing w:before="240"/>
+        <w:jc w:val="left"/>
+        <w:rPr>
+          <w:b w:val="0"/>
+        </w:rPr>
+      </w:pPr>
+      <w:r>
+        <w:rPr>
+          <w:b w:val="0"/>
+        </w:rPr>
+        <w:t xml:space="preserve">Our sole text for this course will be Introduction to Physics, Second Edition, authored by the instructor. </w:t>
+      </w:r>
+    </w:p>
+    <w:p>
+      <w:pPr>
+        <w:spacing w:before="240"/>
+        <w:jc w:val="left"/>
+        <w:rPr>
+          <w:sz w:val="28"/>
+          <w:szCs w:val="28"/>
+        </w:rPr>
+      </w:pPr>
+      <w:r>
+        <w:rPr>
+          <w:sz w:val="28"/>
+          <w:szCs w:val="28"/>
+        </w:rPr>
+        <w:t xml:space="preserve">Course </w:t>
+      </w:r>
+      <w:r>
+        <w:rPr>
+          <w:sz w:val="28"/>
+          <w:szCs w:val="28"/>
+        </w:rPr>
+        <w:t>Objectives</w:t>
+      </w:r>
+    </w:p>
+    <w:p>
+      <w:pPr>
+        <w:numPr>
+          <w:ilvl w:val="0"/>
+          <w:numId w:val="12"/>
+        </w:numPr>
+        <w:tabs>
+          <w:tab w:val="clear" w:pos="1066"/>
+          <w:tab w:val="left" w:pos="540"/>
+        </w:tabs>
+        <w:spacing w:before="240"/>
+        <w:ind w:left="540" w:hanging="270"/>
+        <w:jc w:val="left"/>
+        <w:rPr>
+          <w:b w:val="0"/>
+        </w:rPr>
+      </w:pPr>
+      <w:r>
+        <w:rPr>
+          <w:b w:val="0"/>
+        </w:rPr>
+        <w:t>To offer students exposure to basic principles of Physics</w:t>
+      </w:r>
+    </w:p>
+    <w:p>
+      <w:pPr>
+        <w:numPr>
+          <w:ilvl w:val="0"/>
+          <w:numId w:val="12"/>
+        </w:numPr>
+        <w:tabs>
+          <w:tab w:val="clear" w:pos="1066"/>
+          <w:tab w:val="left" w:pos="540"/>
+        </w:tabs>
+        <w:ind w:left="540" w:hanging="270"/>
+        <w:jc w:val="left"/>
+        <w:rPr>
+          <w:b w:val="0"/>
+        </w:rPr>
+      </w:pPr>
+      <w:r>
+        <w:rPr>
+          <w:b w:val="0"/>
+        </w:rPr>
+        <w:t xml:space="preserve">To provide students with rich, though-provoking discussions during lecture sessions. </w:t>
+      </w:r>
+    </w:p>
+    <w:p>
+      <w:pPr>
+        <w:numPr>
+          <w:ilvl w:val="0"/>
+          <w:numId w:val="12"/>
+        </w:numPr>
+        <w:tabs>
+          <w:tab w:val="clear" w:pos="1066"/>
+          <w:tab w:val="left" w:pos="540"/>
+        </w:tabs>
+        <w:ind w:left="540" w:hanging="270"/>
+        <w:jc w:val="left"/>
+      </w:pPr>
+      <w:r>
+        <w:rPr>
+          <w:b w:val="0"/>
+        </w:rPr>
+        <w:t xml:space="preserve">To provide students with experiential learning opportunities during laboratory sessions. </w:t>
+      </w:r>
+      <w:r>
+        <w:t xml:space="preserve"> </w:t>
+      </w:r>
+    </w:p>
+    <w:p>
+      <w:pPr>
+        <w:spacing w:before="240" w:after="240"/>
+        <w:jc w:val="left"/>
+        <w:rPr>
+          <w:sz w:val="28"/>
+          <w:szCs w:val="28"/>
+        </w:rPr>
+      </w:pPr>
+      <w:r>
+        <w:rPr>
+          <w:sz w:val="28"/>
+          <w:szCs w:val="28"/>
+        </w:rPr>
+        <w:t xml:space="preserve">Class </w:t>
+      </w:r>
+      <w:r>
+        <w:rPr>
+          <w:sz w:val="28"/>
+          <w:szCs w:val="28"/>
+        </w:rPr>
+        <w:t>Schedule</w:t>
+      </w:r>
+      <w:r>
+        <w:rPr>
+          <w:sz w:val="28"/>
+          <w:szCs w:val="28"/>
+        </w:rPr>
+        <w:tab/>
+      </w:r>
+    </w:p>
+    <w:tbl>
+      <w:tblPr>
+        <w:tblW w:w="0" w:type="auto"/>
+        <w:jc w:val="center"/>
+        <w:tblBorders>
+          <w:top w:val="single" w:sz="4" w:space="0" w:color="auto"/>
+          <w:left w:val="single" w:sz="4" w:space="0" w:color="auto"/>
+          <w:bottom w:val="single" w:sz="4" w:space="0" w:color="auto"/>
+          <w:right w:val="single" w:sz="4" w:space="0" w:color="auto"/>
+          <w:insideH w:val="single" w:sz="4" w:space="0" w:color="auto"/>
+          <w:insideV w:val="single" w:sz="4" w:space="0" w:color="auto"/>
+        </w:tblBorders>
+        <w:tblLook w:val="0080" w:firstRow="0" w:lastRow="0" w:firstColumn="1" w:lastColumn="0" w:noHBand="0" w:noVBand="0"/>
+        <w:tblCaption w:val="This is the title of this table"/>
+        <w:tblDescription w:val="This is the description of this table"/>
+      </w:tblPr>
+      <w:tblGrid>
+        <w:gridCol w:w="2952"/>
+        <w:gridCol w:w="2952"/>
+        <w:gridCol w:w="2952"/>
+      </w:tblGrid>
+      <w:tr>
+        <w:trPr>
+          <w:jc w:val="center"/>
+        </w:trPr>
+        <w:tc>
+          <w:tcPr>
+            <w:tcW w:w="2952" w:type="dxa"/>
+          </w:tcPr>
+          <w:p>
+            <w:r>
+              <w:t>Week</w:t>
+            </w:r>
+          </w:p>
+        </w:tc>
+        <w:tc>
+          <w:tcPr>
+            <w:tcW w:w="2952" w:type="dxa"/>
+          </w:tcPr>
+          <w:p>
+            <w:r>
+              <w:t>Topic</w:t>
+            </w:r>
+          </w:p>
+        </w:tc>
+        <w:tc>
+          <w:tcPr>
+            <w:tcW w:w="2952" w:type="dxa"/>
+          </w:tcPr>
+          <w:p>
+            <w:r>
+              <w:t>Reading Assignment</w:t>
+            </w:r>
+          </w:p>
+        </w:tc>
+      </w:tr>
+      <w:tr>
+        <w:trPr>
+          <w:jc w:val="center"/>
+        </w:trPr>
+        <w:tc>
+          <w:tcPr>
+            <w:tcW w:w="2952" w:type="dxa"/>
+          </w:tcPr>
+          <w:p>
+            <w:pPr>
+              <w:rPr>
+                <w:b w:val="0"/>
+              </w:rPr>
+            </w:pPr>
+            <w:r>
+              <w:rPr>
+                <w:b w:val="0"/>
+              </w:rPr>
+              <w:t>1</w:t>
+            </w:r>
+          </w:p>
+        </w:tc>
+        <w:tc>
+          <w:tcPr>
+            <w:tcW w:w="2952" w:type="dxa"/>
+          </w:tcPr>
+          <w:p>
+            <w:pPr>
+              <w:rPr>
+                <w:b w:val="0"/>
+              </w:rPr>
+            </w:pPr>
+            <w:r>
+              <w:rPr>
+                <w:b w:val="0"/>
+              </w:rPr>
+              <w:t>Course Introduction</w:t>
+            </w:r>
+          </w:p>
+        </w:tc>
+        <w:tc>
+          <w:tcPr>
+            <w:tcW w:w="2952" w:type="dxa"/>
+          </w:tcPr>
+          <w:p>
+            <w:pPr>
+              <w:rPr>
+                <w:b w:val="0"/>
+              </w:rPr>
+            </w:pPr>
+            <w:r>
+              <w:rPr>
+                <w:b w:val="0"/>
+              </w:rPr>
+              <w:t>Chapter 1</w:t>
+            </w:r>
+          </w:p>
+        </w:tc>
+      </w:tr>
+      <w:tr>
+        <w:trPr>
+          <w:jc w:val="center"/>
+        </w:trPr>
+        <w:tc>
+          <w:tcPr>
+            <w:tcW w:w="2952" w:type="dxa"/>
+          </w:tcPr>
+          <w:p>
+            <w:pPr>
+              <w:rPr>
+                <w:b w:val="0"/>
+              </w:rPr>
+            </w:pPr>
+            <w:r>
+              <w:rPr>
+                <w:b w:val="0"/>
+              </w:rPr>
+              <w:t>2</w:t>
+            </w:r>
+          </w:p>
+        </w:tc>
+        <w:tc>
+          <w:tcPr>
+            <w:tcW w:w="2952" w:type="dxa"/>
+          </w:tcPr>
+          <w:p>
+            <w:pPr>
+              <w:rPr>
+                <w:b w:val="0"/>
+              </w:rPr>
+            </w:pPr>
+            <w:r>
+              <w:rPr>
+                <w:b w:val="0"/>
+              </w:rPr>
+              <w:t>Inertia, equilibrium, kinematics</w:t>
+            </w:r>
+          </w:p>
+        </w:tc>
+        <w:tc>
+          <w:tcPr>
+            <w:tcW w:w="2952" w:type="dxa"/>
+          </w:tcPr>
+          <w:p>
+            <w:pPr>
+              <w:rPr>
+                <w:b w:val="0"/>
+              </w:rPr>
+            </w:pPr>
+            <w:r>
+              <w:rPr>
+                <w:b w:val="0"/>
+              </w:rPr>
+              <w:t>Chapters 2-3</w:t>
+            </w:r>
+          </w:p>
+        </w:tc>
+      </w:tr>
+      <w:tr>
+        <w:trPr>
+          <w:jc w:val="center"/>
+        </w:trPr>
+        <w:tc>
+          <w:tcPr>
+            <w:tcW w:w="2952" w:type="dxa"/>
+          </w:tcPr>
+          <w:p>
+            <w:pPr>
+              <w:rPr>
+                <w:b w:val="0"/>
+              </w:rPr>
+            </w:pPr>
+            <w:r>
+              <w:rPr>
+                <w:b w:val="0"/>
+              </w:rPr>
+              <w:t>3</w:t>
+            </w:r>
+          </w:p>
+        </w:tc>
+        <w:tc>
+          <w:tcPr>
+            <w:tcW w:w="2952" w:type="dxa"/>
+          </w:tcPr>
+          <w:p>
+            <w:pPr>
+              <w:rPr>
+                <w:b w:val="0"/>
+              </w:rPr>
+            </w:pPr>
+            <w:r>
+              <w:rPr>
+                <w:b w:val="0"/>
+              </w:rPr>
+              <w:t>Newton’s laws, vectors, momentum, energy</w:t>
+            </w:r>
+          </w:p>
+        </w:tc>
+        <w:tc>
+          <w:tcPr>
+            <w:tcW w:w="2952" w:type="dxa"/>
+          </w:tcPr>
+          <w:p>
+            <w:pPr>
+              <w:rPr>
+                <w:b w:val="0"/>
+              </w:rPr>
+            </w:pPr>
+            <w:r>
+              <w:rPr>
+                <w:b w:val="0"/>
+              </w:rPr>
+              <w:t>Chapters 4-7</w:t>
+            </w:r>
+          </w:p>
+        </w:tc>
+      </w:tr>
+      <w:tr>
+        <w:trPr>
+          <w:jc w:val="center"/>
+        </w:trPr>
+        <w:tc>
+          <w:tcPr>
+            <w:tcW w:w="2952" w:type="dxa"/>
+          </w:tcPr>
+          <w:p>
+            <w:pPr>
+              <w:rPr>
+                <w:b w:val="0"/>
+              </w:rPr>
+            </w:pPr>
+            <w:r>
+              <w:rPr>
+                <w:b w:val="0"/>
+              </w:rPr>
+              <w:t>4</w:t>
+            </w:r>
+          </w:p>
+        </w:tc>
+        <w:tc>
+          <w:tcPr>
+            <w:tcW w:w="2952" w:type="dxa"/>
+          </w:tcPr>
+          <w:p>
+            <w:pPr>
+              <w:rPr>
+                <w:b w:val="0"/>
+              </w:rPr>
+            </w:pPr>
+            <w:r>
+              <w:rPr>
+                <w:b w:val="0"/>
+              </w:rPr>
+              <w:t>Matter, elasticity, scaling</w:t>
+            </w:r>
+          </w:p>
+        </w:tc>
+        <w:tc>
+          <w:tcPr>
+            <w:tcW w:w="2952" w:type="dxa"/>
+          </w:tcPr>
+          <w:p>
+            <w:pPr>
+              <w:rPr>
+                <w:b w:val="0"/>
+              </w:rPr>
+            </w:pPr>
+            <w:r>
+              <w:rPr>
+                <w:b w:val="0"/>
+              </w:rPr>
+              <w:t>Chapters 8-10</w:t>
+            </w:r>
+          </w:p>
+        </w:tc>
+      </w:tr>
+      <w:tr>
+        <w:trPr>
+          <w:jc w:val="center"/>
+        </w:trPr>
+        <w:tc>
+          <w:tcPr>
+            <w:tcW w:w="2952" w:type="dxa"/>
+          </w:tcPr>
+          <w:p>
+            <w:pPr>
+              <w:rPr>
+                <w:b w:val="0"/>
+              </w:rPr>
+            </w:pPr>
+            <w:r>
+              <w:rPr>
+                <w:b w:val="0"/>
+              </w:rPr>
+              <w:t>5</w:t>
+            </w:r>
+          </w:p>
+        </w:tc>
+        <w:tc>
+          <w:tcPr>
+            <w:tcW w:w="2952" w:type="dxa"/>
+          </w:tcPr>
+          <w:p>
+            <w:pPr>
+              <w:rPr>
+                <w:b w:val="0"/>
+              </w:rPr>
+            </w:pPr>
+            <w:r>
+              <w:rPr>
+                <w:b w:val="0"/>
+              </w:rPr>
+              <w:t>Wave kinematics</w:t>
+            </w:r>
+            <w:r>
+              <w:rPr>
+                <w:b w:val="0"/>
+              </w:rPr>
+              <w:t>, sound, electricity, magnetism, induction</w:t>
+            </w:r>
+          </w:p>
+        </w:tc>
+        <w:tc>
+          <w:tcPr>
+            <w:tcW w:w="2952" w:type="dxa"/>
+          </w:tcPr>
+          <w:p>
+            <w:pPr>
+              <w:rPr>
+                <w:b w:val="0"/>
+              </w:rPr>
+            </w:pPr>
+            <w:r>
+              <w:rPr>
+                <w:b w:val="0"/>
+              </w:rPr>
+              <w:t>Chapter 11</w:t>
+            </w:r>
+            <w:r>
+              <w:rPr>
+                <w:b w:val="0"/>
+              </w:rPr>
+              <w:t>-15</w:t>
+            </w:r>
+          </w:p>
+        </w:tc>
+      </w:tr>
+      <w:tr>
+        <w:trPr>
+          <w:jc w:val="center"/>
+        </w:trPr>
+        <w:tc>
+          <w:tcPr>
+            <w:tcW w:w="2952" w:type="dxa"/>
+          </w:tcPr>
+          <w:p>
+            <w:pPr>
+              <w:rPr>
+                <w:b w:val="0"/>
+              </w:rPr>
+            </w:pPr>
+            <w:r>
+              <w:rPr>
+                <w:b w:val="0"/>
+              </w:rPr>
+              <w:t>6</w:t>
+            </w:r>
+          </w:p>
+        </w:tc>
+        <w:tc>
+          <w:tcPr>
+            <w:tcW w:w="2952" w:type="dxa"/>
+          </w:tcPr>
+          <w:p>
+            <w:pPr>
+              <w:rPr>
+                <w:b w:val="0"/>
+              </w:rPr>
+            </w:pPr>
+            <w:r>
+              <w:rPr>
+                <w:b w:val="0"/>
+              </w:rPr>
+              <w:t>Light, reflection and refraction, emission</w:t>
+            </w:r>
+          </w:p>
+        </w:tc>
+        <w:tc>
+          <w:tcPr>
+            <w:tcW w:w="2952" w:type="dxa"/>
+          </w:tcPr>
+          <w:p>
+            <w:pPr>
+              <w:rPr>
+                <w:b w:val="0"/>
+              </w:rPr>
+            </w:pPr>
+            <w:r>
+              <w:rPr>
+                <w:b w:val="0"/>
+              </w:rPr>
+              <w:t>Chapters 15-18</w:t>
+            </w:r>
+          </w:p>
+        </w:tc>
+      </w:tr>
+      <w:tr>
+        <w:trPr>
+          <w:jc w:val="center"/>
+        </w:trPr>
+        <w:tc>
+          <w:tcPr>
+            <w:tcW w:w="2952" w:type="dxa"/>
+          </w:tcPr>
+          <w:p>
+            <w:pPr>
+              <w:rPr>
+                <w:b w:val="0"/>
+              </w:rPr>
+            </w:pPr>
+            <w:r>
+              <w:rPr>
+                <w:b w:val="0"/>
+              </w:rPr>
+              <w:t>7</w:t>
+            </w:r>
+          </w:p>
+        </w:tc>
+        <w:tc>
+          <w:tcPr>
+            <w:tcW w:w="2952" w:type="dxa"/>
+          </w:tcPr>
+          <w:p>
+            <w:pPr>
+              <w:rPr>
+                <w:b w:val="0"/>
+              </w:rPr>
+            </w:pPr>
+            <w:r>
+              <w:rPr>
+                <w:b w:val="0"/>
+              </w:rPr>
+              <w:t>Review, final exam</w:t>
+            </w:r>
+          </w:p>
+        </w:tc>
+        <w:tc>
+          <w:tcPr>
+            <w:tcW w:w="2952" w:type="dxa"/>
+          </w:tcPr>
+          <w:p>
+            <w:pPr>
+              <w:rPr>
+                <w:b w:val="0"/>
+              </w:rPr>
+            </w:pPr>
+          </w:p>
+        </w:tc>
+      </w:tr>
+    </w:tbl>
+    <w:p>
+      <w:pPr>
+        <w:spacing w:before="240" w:after="240"/>
+        <w:jc w:val="left"/>
+        <w:rPr>
+          <w:sz w:val="28"/>
+          <w:szCs w:val="28"/>
+        </w:rPr>
+      </w:pPr>
+      <w:r>
+        <w:rPr>
+          <w:sz w:val="28"/>
+          <w:szCs w:val="28"/>
+        </w:rPr>
+        <w:t>Grades</w:t>
+      </w:r>
+    </w:p>
+    <w:p>
+      <w:pPr>
+        <w:jc w:val="left"/>
+        <w:rPr>
+          <w:b w:val="0"/>
+        </w:rPr>
+      </w:pPr>
+      <w:r>
+        <w:rPr>
+          <w:b w:val="0"/>
+        </w:rPr>
+        <w:t xml:space="preserve">Grades will be assigned on a ten point scale (90 to 100 is an A, 80 to 89 is a B, etc.). </w:t>
+      </w:r>
+      <w:r>
+        <w:rPr>
+          <w:b w:val="0"/>
+        </w:rPr>
+        <w:t xml:space="preserve">Homework, </w:t>
+      </w:r>
+      <w:r>
+        <w:rPr>
+          <w:b w:val="0"/>
+        </w:rPr>
+        <w:t>exams</w:t>
+      </w:r>
+      <w:r>
+        <w:rPr>
+          <w:b w:val="0"/>
+        </w:rPr>
+        <w:t xml:space="preserve">, and projects will be weighted as follows: </w:t>
+      </w:r>
+    </w:p>
+    <w:p>
+      <w:r>
+        <w:t xml:space="preserve"> </w:t>
+      </w:r>
+    </w:p>
+    <w:tbl>
+      <w:tblPr>
+        <w:tblW w:w="0" w:type="auto"/>
+        <w:jc w:val="center"/>
+        <w:tblBorders>
+          <w:top w:val="single" w:sz="4" w:space="0" w:color="auto"/>
+          <w:left w:val="single" w:sz="4" w:space="0" w:color="auto"/>
+          <w:bottom w:val="single" w:sz="4" w:space="0" w:color="auto"/>
+          <w:right w:val="single" w:sz="4" w:space="0" w:color="auto"/>
+          <w:insideH w:val="single" w:sz="4" w:space="0" w:color="auto"/>
+          <w:insideV w:val="single" w:sz="4" w:space="0" w:color="auto"/>
+        </w:tblBorders>
+        <w:tblLook w:val="00A0" w:firstRow="1" w:lastRow="0" w:firstColumn="1" w:lastColumn="0" w:noHBand="0" w:noVBand="0"/>
+      </w:tblPr>
+      <w:tblGrid>
+        <w:gridCol w:w="1650"/>
+        <w:gridCol w:w="1338"/>
+        <w:gridCol w:w="1260"/>
+        <w:gridCol w:w="1260"/>
+        <w:gridCol w:w="1260"/>
+        <w:gridCol w:w="1080"/>
+        <w:gridCol w:w="1029"/>
+      </w:tblGrid>
+      <w:tr>
+        <w:trPr>
+          <w:jc w:val="center"/>
+        </w:trPr>
+        <w:tc>
+          <w:tcPr>
+            <w:tcW w:w="1650" w:type="dxa"/>
+            <w:vMerge w:val="restart"/>
+            <w:vAlign w:val="center"/>
+          </w:tcPr>
+          <w:p>
+            <w:r>
+              <w:t>Homework</w:t>
+            </w:r>
+          </w:p>
+        </w:tc>
+        <w:tc>
+          <w:tcPr>
+            <w:tcW w:w="3858" w:type="dxa"/>
+            <w:gridSpan w:val="3"/>
+          </w:tcPr>
+          <w:p>
+            <w:r>
+              <w:t>Exams</w:t>
+            </w:r>
+          </w:p>
+        </w:tc>
+        <w:tc>
+          <w:tcPr>
+            <w:tcW w:w="3369" w:type="dxa"/>
+            <w:gridSpan w:val="3"/>
+          </w:tcPr>
+          <w:p>
+            <w:r>
+              <w:t>Projects</w:t>
+            </w:r>
+          </w:p>
+        </w:tc>
+      </w:tr>
+      <w:tr>
+        <w:trPr>
+          <w:jc w:val="center"/>
+        </w:trPr>
+        <w:tc>
+          <w:tcPr>
+            <w:tcW w:w="1650" w:type="dxa"/>
+            <w:vMerge/>
+          </w:tcPr>
+          <w:p/>
+        </w:tc>
+        <w:tc>
+          <w:tcPr>
+            <w:tcW w:w="1338" w:type="dxa"/>
+          </w:tcPr>
+          <w:p>
+            <w:r>
+              <w:t>1</w:t>
+            </w:r>
+          </w:p>
+        </w:tc>
+        <w:tc>
+          <w:tcPr>
+            <w:tcW w:w="1260" w:type="dxa"/>
+          </w:tcPr>
+          <w:p>
+            <w:r>
+              <w:t>2</w:t>
+            </w:r>
+          </w:p>
+        </w:tc>
+        <w:tc>
+          <w:tcPr>
+            <w:tcW w:w="1260" w:type="dxa"/>
+          </w:tcPr>
+          <w:p>
+            <w:r>
+              <w:t>Final</w:t>
+            </w:r>
+          </w:p>
+        </w:tc>
+        <w:tc>
+          <w:tcPr>
+            <w:tcW w:w="1260" w:type="dxa"/>
+          </w:tcPr>
+          <w:p>
+            <w:r>
+              <w:t>1</w:t>
+            </w:r>
+          </w:p>
+        </w:tc>
+        <w:tc>
+          <w:tcPr>
+            <w:tcW w:w="1080" w:type="dxa"/>
+            <w:shd w:val="clear" w:color="auto" w:fill="auto"/>
+          </w:tcPr>
+          <w:p>
+            <w:r>
+              <w:t>2</w:t>
+            </w:r>
+          </w:p>
+        </w:tc>
+        <w:tc>
+          <w:tcPr>
+            <w:tcW w:w="1029" w:type="dxa"/>
+            <w:shd w:val="clear" w:color="auto" w:fill="auto"/>
+          </w:tcPr>
+          <w:p>
+            <w:r>
+              <w:t>Final</w:t>
+            </w:r>
+          </w:p>
+        </w:tc>
+      </w:tr>
+      <w:tr>
+        <w:trPr>
+          <w:jc w:val="center"/>
+        </w:trPr>
+        <w:tc>
+          <w:tcPr>
+            <w:tcW w:w="1650" w:type="dxa"/>
+          </w:tcPr>
+          <w:p>
+            <w:pPr>
+              <w:rPr>
+                <w:b w:val="0"/>
+              </w:rPr>
+            </w:pPr>
+            <w:r>
+              <w:rPr>
+                <w:b w:val="0"/>
+              </w:rPr>
+              <w:t>15%</w:t>
+            </w:r>
+          </w:p>
+        </w:tc>
+        <w:tc>
+          <w:tcPr>
+            <w:tcW w:w="1338" w:type="dxa"/>
+          </w:tcPr>
+          <w:p>
+            <w:pPr>
+              <w:rPr>
+                <w:b w:val="0"/>
+              </w:rPr>
+            </w:pPr>
+            <w:r>
+              <w:rPr>
+                <w:b w:val="0"/>
+              </w:rPr>
+              <w:t>15%</w:t>
+            </w:r>
+          </w:p>
+        </w:tc>
+        <w:tc>
+          <w:tcPr>
+            <w:tcW w:w="1260" w:type="dxa"/>
+          </w:tcPr>
+          <w:p>
+            <w:pPr>
+              <w:rPr>
+                <w:b w:val="0"/>
+              </w:rPr>
+            </w:pPr>
+            <w:r>
+              <w:rPr>
+                <w:b w:val="0"/>
+              </w:rPr>
+              <w:t>15%</w:t>
+            </w:r>
+          </w:p>
+        </w:tc>
+        <w:tc>
+          <w:tcPr>
+            <w:tcW w:w="1260" w:type="dxa"/>
+          </w:tcPr>
+          <w:p>
+            <w:pPr>
+              <w:rPr>
+                <w:b w:val="0"/>
+              </w:rPr>
+            </w:pPr>
+            <w:r>
+              <w:rPr>
+                <w:b w:val="0"/>
+              </w:rPr>
+              <w:t>20%</w:t>
+            </w:r>
+          </w:p>
+        </w:tc>
+        <w:tc>
+          <w:tcPr>
+            <w:tcW w:w="1260" w:type="dxa"/>
+          </w:tcPr>
+          <w:p>
+            <w:pPr>
+              <w:rPr>
+                <w:b w:val="0"/>
+              </w:rPr>
+            </w:pPr>
+            <w:r>
+              <w:rPr>
+                <w:b w:val="0"/>
+              </w:rPr>
+              <w:t>10%</w:t>
+            </w:r>
+          </w:p>
+        </w:tc>
+        <w:tc>
+          <w:tcPr>
+            <w:tcW w:w="1080" w:type="dxa"/>
+            <w:shd w:val="clear" w:color="auto" w:fill="auto"/>
+          </w:tcPr>
+          <w:p>
+            <w:pPr>
+              <w:rPr>
+                <w:b w:val="0"/>
+              </w:rPr>
+            </w:pPr>
+            <w:r>
+              <w:rPr>
+                <w:b w:val="0"/>
+              </w:rPr>
+              <w:t>10%</w:t>
+            </w:r>
+          </w:p>
+        </w:tc>
+        <w:tc>
+          <w:tcPr>
+            <w:tcW w:w="1029" w:type="dxa"/>
+            <w:shd w:val="clear" w:color="auto" w:fill="auto"/>
+          </w:tcPr>
+          <w:p>
+            <w:pPr>
+              <w:rPr>
+                <w:b w:val="0"/>
+              </w:rPr>
+            </w:pPr>
+            <w:r>
+              <w:rPr>
+                <w:b w:val="0"/>
+              </w:rPr>
+              <w:t>15%</w:t>
+            </w:r>
+          </w:p>
+        </w:tc>
+      </w:tr>
+    </w:tbl>
+    <w:p/>
+    <w:p>
+      <w:pPr>
+        <w:jc w:val="left"/>
+      </w:pPr>
+      <w:r>
+        <w:t xml:space="preserve">Ce </w:t>
+      </w:r>
+      <w:proofErr w:type="spellStart"/>
+      <w:r>
+        <w:t>programme</w:t>
+      </w:r>
+      <w:proofErr w:type="spellEnd"/>
+      <w:r>
+        <w:t xml:space="preserve"> </w:t>
+      </w:r>
+      <w:proofErr w:type="spellStart"/>
+      <w:r>
+        <w:t>est</w:t>
+      </w:r>
+      <w:proofErr w:type="spellEnd"/>
+      <w:r>
+        <w:t xml:space="preserve"> </w:t>
+      </w:r>
+      <w:proofErr w:type="spellStart"/>
+      <w:r>
+        <w:t>également</w:t>
+      </w:r>
+      <w:proofErr w:type="spellEnd"/>
+      <w:r>
+        <w:t xml:space="preserve"> disponible </w:t>
+      </w:r>
+      <w:proofErr w:type="spellStart"/>
+      <w:r>
+        <w:t>en</w:t>
+      </w:r>
+      <w:proofErr w:type="spellEnd"/>
+      <w:r>
+        <w:t xml:space="preserve"> </w:t>
+      </w:r>
+      <w:proofErr w:type="spellStart"/>
+      <w:r>
+        <w:t>français</w:t>
+      </w:r>
+      <w:proofErr w:type="spellEnd"/>
+      <w:r>
+        <w:t xml:space="preserve"> sur </w:t>
+      </w:r>
+      <w:proofErr w:type="spellStart"/>
+      <w:r>
+        <w:t>demande</w:t>
+      </w:r>
+      <w:proofErr w:type="spellEnd"/>
+      <w:r>
+        <w:t>.</w:t>
+      </w:r>
+    </w:p>
+    <w:sectPr>
+      <w:headerReference w:type="even" r:id="rId8"/>
+      <w:headerReference w:type="default" r:id="rId9"/>
+      <w:footerReference w:type="even" r:id="rId10"/>
+      <w:footerReference w:type="default" r:id="rId11"/>
+      <w:headerReference w:type="first" r:id="rId12"/>
+      <w:footerReference w:type="first" r:id="rId13"/>
+      <w:pgSz w:w="12240" w:h="15840"/>
+      <w:pgMar w:top="720" w:right="1440" w:bottom="720" w:left="1440" w:header="720" w:footer="720" w:gutter="0"/>
+      <w:cols w:space="720"/>
+      <w:docGrid w:linePitch="360"/>
+    </w:sectPr>
+  </w:body>
+</w:document>
+</file>
+
+<file path=word/endnotes.xml><?xml version="1.0" encoding="utf-8"?>
+<w:endnotes xmlns:wpc="http://schemas.microsoft.com/office/word/2010/wordprocessingCanvas" xmlns:cx="http://schemas.microsoft.com/office/drawing/2014/chartex" xmlns:cx1="http://schemas.microsoft.com/office/drawing/2015/9/8/chartex" xmlns:cx2="http://schemas.microsoft.com/office/drawing/2015/10/21/chartex" xmlns:cx3="http://schemas.microsoft.com/office/drawing/2016/5/9/chartex" xmlns:cx4="http://schemas.microsoft.com/office/drawing/2016/5/10/chartex" xmlns:cx5="http://schemas.microsoft.com/office/drawing/2016/5/11/chartex" xmlns:cx6="http://schemas.microsoft.com/office/drawing/2016/5/12/chartex" xmlns:cx7="http://schemas.microsoft.com/office/drawing/2016/5/13/chartex" xmlns:cx8="http://schemas.microsoft.com/office/drawing/2016/5/14/chartex" xmlns:mc="http://schemas.openxmlformats.org/markup-compatibility/2006" xmlns:aink="http://schemas.microsoft.com/office/drawing/2016/ink" xmlns:am3d="http://schemas.microsoft.com/office/drawing/2017/model3d" xmlns:o="urn:schemas-microsoft-com:office:office" xmlns:r="http://schemas.openxmlformats.org/officeDocument/2006/relationships" xmlns:m="http://schemas.openxmlformats.org/officeDocument/2006/math" xmlns:v="urn:schemas-microsoft-com:vml" xmlns:wp14="http://schemas.microsoft.com/office/word/2010/wordprocessingDrawing" xmlns:wp="http://schemas.openxmlformats.org/drawingml/2006/wordprocessingDrawing" xmlns:w10="urn:schemas-microsoft-com:office:word" xmlns:w="http://schemas.openxmlformats.org/wordprocessingml/2006/main" xmlns:w14="http://schemas.microsoft.com/office/word/2010/wordml" xmlns:w15="http://schemas.microsoft.com/office/word/2012/wordml" xmlns:w16cex="http://schemas.microsoft.com/office/word/2018/wordml/cex" xmlns:w16cid="http://schemas.microsoft.com/office/word/2016/wordml/cid" xmlns:w16="http://schemas.microsoft.com/office/word/2018/wordml" xmlns:w16se="http://schemas.microsoft.com/office/word/2015/wordml/symex" xmlns:wpg="http://schemas.microsoft.com/office/word/2010/wordprocessingGroup" xmlns:wpi="http://schemas.microsoft.com/office/word/2010/wordprocessingInk" xmlns:wne="http://schemas.microsoft.com/office/word/2006/wordml" xmlns:wps="http://schemas.microsoft.com/office/word/2010/wordprocessingShape" mc:Ignorable="w14 w15 w16se w16cid w16 w16cex wp14">
+  <w:endnote w:type="separator" w:id="-1">
+    <w:p>
+      <w:r>
+        <w:separator/>
+      </w:r>
+    </w:p>
+  </w:endnote>
+  <w:endnote w:type="continuationSeparator" w:id="0">
+    <w:p>
+      <w:r>
+        <w:continuationSeparator/>
+      </w:r>
+    </w:p>
+  </w:endnote>
+</w:endnotes>
+</file>
+
+<file path=word/footer1.xml><?xml version="1.0" encoding="utf-8"?>
+<w:ftr xmlns:wpc="http://schemas.microsoft.com/office/word/2010/wordprocessingCanvas" xmlns:cx="http://schemas.microsoft.com/office/drawing/2014/chartex" xmlns:cx1="http://schemas.microsoft.com/office/drawing/2015/9/8/chartex" xmlns:cx2="http://schemas.microsoft.com/office/drawing/2015/10/21/chartex" xmlns:cx3="http://schemas.microsoft.com/office/drawing/2016/5/9/chartex" xmlns:cx4="http://schemas.microsoft.com/office/drawing/2016/5/10/chartex" xmlns:cx5="http://schemas.microsoft.com/office/drawing/2016/5/11/chartex" xmlns:cx6="http://schemas.microsoft.com/office/drawing/2016/5/12/chartex" xmlns:cx7="http://schemas.microsoft.com/office/drawing/2016/5/13/chartex" xmlns:cx8="http://schemas.microsoft.com/office/drawing/2016/5/14/chartex" xmlns:mc="http://schemas.openxmlformats.org/markup-compatibility/2006" xmlns:aink="http://schemas.microsoft.com/office/drawing/2016/ink" xmlns:am3d="http://schemas.microsoft.com/office/drawing/2017/model3d" xmlns:o="urn:schemas-microsoft-com:office:office" xmlns:r="http://schemas.openxmlformats.org/officeDocument/2006/relationships" xmlns:m="http://schemas.openxmlformats.org/officeDocument/2006/math" xmlns:v="urn:schemas-microsoft-com:vml" xmlns:wp14="http://schemas.microsoft.com/office/word/2010/wordprocessingDrawing" xmlns:wp="http://schemas.openxmlformats.org/drawingml/2006/wordprocessingDrawing" xmlns:w10="urn:schemas-microsoft-com:office:word" xmlns:w="http://schemas.openxmlformats.org/wordprocessingml/2006/main" xmlns:w14="http://schemas.microsoft.com/office/word/2010/wordml" xmlns:w15="http://schemas.microsoft.com/office/word/2012/wordml" xmlns:w16cex="http://schemas.microsoft.com/office/word/2018/wordml/cex" xmlns:w16cid="http://schemas.microsoft.com/office/word/2016/wordml/cid" xmlns:w16="http://schemas.microsoft.com/office/word/2018/wordml" xmlns:w16se="http://schemas.microsoft.com/office/word/2015/wordml/symex" xmlns:wpg="http://schemas.microsoft.com/office/word/2010/wordprocessingGroup" xmlns:wpi="http://schemas.microsoft.com/office/word/2010/wordprocessingInk" xmlns:wne="http://schemas.microsoft.com/office/word/2006/wordml" xmlns:wps="http://schemas.microsoft.com/office/word/2010/wordprocessingShape" mc:Ignorable="w14 w15 w16se w16cid w16 w16cex wp14">
+  <w:p>
+    <w:pPr>
+      <w:pStyle w:val="Footer"/>
+    </w:pPr>
+  </w:p>
+</w:ftr>
+</file>
+
+<file path=word/footer2.xml><?xml version="1.0" encoding="utf-8"?>
+<w:ftr xmlns:wpc="http://schemas.microsoft.com/office/word/2010/wordprocessingCanvas" xmlns:cx="http://schemas.microsoft.com/office/drawing/2014/chartex" xmlns:cx1="http://schemas.microsoft.com/office/drawing/2015/9/8/chartex" xmlns:cx2="http://schemas.microsoft.com/office/drawing/2015/10/21/chartex" xmlns:cx3="http://schemas.microsoft.com/office/drawing/2016/5/9/chartex" xmlns:cx4="http://schemas.microsoft.com/office/drawing/2016/5/10/chartex" xmlns:cx5="http://schemas.microsoft.com/office/drawing/2016/5/11/chartex" xmlns:cx6="http://schemas.microsoft.com/office/drawing/2016/5/12/chartex" xmlns:cx7="http://schemas.microsoft.com/office/drawing/2016/5/13/chartex" xmlns:cx8="http://schemas.microsoft.com/office/drawing/2016/5/14/chartex" xmlns:mc="http://schemas.openxmlformats.org/markup-compatibility/2006" xmlns:aink="http://schemas.microsoft.com/office/drawing/2016/ink" xmlns:am3d="http://schemas.microsoft.com/office/drawing/2017/model3d" xmlns:o="urn:schemas-microsoft-com:office:office" xmlns:r="http://schemas.openxmlformats.org/officeDocument/2006/relationships" xmlns:m="http://schemas.openxmlformats.org/officeDocument/2006/math" xmlns:v="urn:schemas-microsoft-com:vml" xmlns:wp14="http://schemas.microsoft.com/office/word/2010/wordprocessingDrawing" xmlns:wp="http://schemas.openxmlformats.org/drawingml/2006/wordprocessingDrawing" xmlns:w10="urn:schemas-microsoft-com:office:word" xmlns:w="http://schemas.openxmlformats.org/wordprocessingml/2006/main" xmlns:w14="http://schemas.microsoft.com/office/word/2010/wordml" xmlns:w15="http://schemas.microsoft.com/office/word/2012/wordml" xmlns:w16cex="http://schemas.microsoft.com/office/word/2018/wordml/cex" xmlns:w16cid="http://schemas.microsoft.com/office/word/2016/wordml/cid" xmlns:w16="http://schemas.microsoft.com/office/word/2018/wordml" xmlns:w16se="http://schemas.microsoft.com/office/word/2015/wordml/symex" xmlns:wpg="http://schemas.microsoft.com/office/word/2010/wordprocessingGroup" xmlns:wpi="http://schemas.microsoft.com/office/word/2010/wordprocessingInk" xmlns:wne="http://schemas.microsoft.com/office/word/2006/wordml" xmlns:wps="http://schemas.microsoft.com/office/word/2010/wordprocessingShape" mc:Ignorable="w14 w15 w16se w16cid w16 w16cex wp14">
+  <w:p>
+    <w:pPr>
+      <w:pStyle w:val="Footer"/>
+    </w:pPr>
+  </w:p>
+</w:ftr>
+</file>
+
+<file path=word/footer3.xml><?xml version="1.0" encoding="utf-8"?>
+<w:ftr xmlns:wpc="http://schemas.microsoft.com/office/word/2010/wordprocessingCanvas" xmlns:cx="http://schemas.microsoft.com/office/drawing/2014/chartex" xmlns:cx1="http://schemas.microsoft.com/office/drawing/2015/9/8/chartex" xmlns:cx2="http://schemas.microsoft.com/office/drawing/2015/10/21/chartex" xmlns:cx3="http://schemas.microsoft.com/office/drawing/2016/5/9/chartex" xmlns:cx4="http://schemas.microsoft.com/office/drawing/2016/5/10/chartex" xmlns:cx5="http://schemas.microsoft.com/office/drawing/2016/5/11/chartex" xmlns:cx6="http://schemas.microsoft.com/office/drawing/2016/5/12/chartex" xmlns:cx7="http://schemas.microsoft.com/office/drawing/2016/5/13/chartex" xmlns:cx8="http://schemas.microsoft.com/office/drawing/2016/5/14/chartex" xmlns:mc="http://schemas.openxmlformats.org/markup-compatibility/2006" xmlns:aink="http://schemas.microsoft.com/office/drawing/2016/ink" xmlns:am3d="http://schemas.microsoft.com/office/drawing/2017/model3d" xmlns:o="urn:schemas-microsoft-com:office:office" xmlns:r="http://schemas.openxmlformats.org/officeDocument/2006/relationships" xmlns:m="http://schemas.openxmlformats.org/officeDocument/2006/math" xmlns:v="urn:schemas-microsoft-com:vml" xmlns:wp14="http://schemas.microsoft.com/office/word/2010/wordprocessingDrawing" xmlns:wp="http://schemas.openxmlformats.org/drawingml/2006/wordprocessingDrawing" xmlns:w10="urn:schemas-microsoft-com:office:word" xmlns:w="http://schemas.openxmlformats.org/wordprocessingml/2006/main" xmlns:w14="http://schemas.microsoft.com/office/word/2010/wordml" xmlns:w15="http://schemas.microsoft.com/office/word/2012/wordml" xmlns:w16cex="http://schemas.microsoft.com/office/word/2018/wordml/cex" xmlns:w16cid="http://schemas.microsoft.com/office/word/2016/wordml/cid" xmlns:w16="http://schemas.microsoft.com/office/word/2018/wordml" xmlns:w16se="http://schemas.microsoft.com/office/word/2015/wordml/symex" xmlns:wpg="http://schemas.microsoft.com/office/word/2010/wordprocessingGroup" xmlns:wpi="http://schemas.microsoft.com/office/word/2010/wordprocessingInk" xmlns:wne="http://schemas.microsoft.com/office/word/2006/wordml" xmlns:wps="http://schemas.microsoft.com/office/word/2010/wordprocessingShape" mc:Ignorable="w14 w15 w16se w16cid w16 w16cex wp14">
+  <w:p>
+    <w:pPr>
+      <w:pStyle w:val="Footer"/>
+    </w:pPr>
+  </w:p>
+</w:ftr>
+</file>
+
+<file path=word/footnotes.xml><?xml version="1.0" encoding="utf-8"?>
+<w:footnotes xmlns:wpc="http://schemas.microsoft.com/office/word/2010/wordprocessingCanvas" xmlns:cx="http://schemas.microsoft.com/office/drawing/2014/chartex" xmlns:cx1="http://schemas.microsoft.com/office/drawing/2015/9/8/chartex" xmlns:cx2="http://schemas.microsoft.com/office/drawing/2015/10/21/chartex" xmlns:cx3="http://schemas.microsoft.com/office/drawing/2016/5/9/chartex" xmlns:cx4="http://schemas.microsoft.com/office/drawing/2016/5/10/chartex" xmlns:cx5="http://schemas.microsoft.com/office/drawing/2016/5/11/chartex" xmlns:cx6="http://schemas.microsoft.com/office/drawing/2016/5/12/chartex" xmlns:cx7="http://schemas.microsoft.com/office/drawing/2016/5/13/chartex" xmlns:cx8="http://schemas.microsoft.com/office/drawing/2016/5/14/chartex" xmlns:mc="http://schemas.openxmlformats.org/markup-compatibility/2006" xmlns:aink="http://schemas.microsoft.com/office/drawing/2016/ink" xmlns:am3d="http://schemas.microsoft.com/office/drawing/2017/model3d" xmlns:o="urn:schemas-microsoft-com:office:office" xmlns:r="http://schemas.openxmlformats.org/officeDocument/2006/relationships" xmlns:m="http://schemas.openxmlformats.org/officeDocument/2006/math" xmlns:v="urn:schemas-microsoft-com:vml" xmlns:wp14="http://schemas.microsoft.com/office/word/2010/wordprocessingDrawing" xmlns:wp="http://schemas.openxmlformats.org/drawingml/2006/wordprocessingDrawing" xmlns:w10="urn:schemas-microsoft-com:office:word" xmlns:w="http://schemas.openxmlformats.org/wordprocessingml/2006/main" xmlns:w14="http://schemas.microsoft.com/office/word/2010/wordml" xmlns:w15="http://schemas.microsoft.com/office/word/2012/wordml" xmlns:w16cex="http://schemas.microsoft.com/office/word/2018/wordml/cex" xmlns:w16cid="http://schemas.microsoft.com/office/word/2016/wordml/cid" xmlns:w16="http://schemas.microsoft.com/office/word/2018/wordml" xmlns:w16se="http://schemas.microsoft.com/office/word/2015/wordml/symex" xmlns:wpg="http://schemas.microsoft.com/office/word/2010/wordprocessingGroup" xmlns:wpi="http://schemas.microsoft.com/office/word/2010/wordprocessingInk" xmlns:wne="http://schemas.microsoft.com/office/word/2006/wordml" xmlns:wps="http://schemas.microsoft.com/office/word/2010/wordprocessingShape" mc:Ignorable="w14 w15 w16se w16cid w16 w16cex wp14">
+  <w:footnote w:type="separator" w:id="-1">
+    <w:p>
+      <w:r>
+        <w:separator/>
+      </w:r>
+    </w:p>
+  </w:footnote>
+  <w:footnote w:type="continuationSeparator" w:id="0">
+    <w:p>
+      <w:r>
+        <w:continuationSeparator/>
+      </w:r>
+    </w:p>
+  </w:footnote>
+</w:footnotes>
+</file>
+
+<file path=word/header1.xml><?xml version="1.0" encoding="utf-8"?>
+<w:hdr xmlns:wpc="http://schemas.microsoft.com/office/word/2010/wordprocessingCanvas" xmlns:cx="http://schemas.microsoft.com/office/drawing/2014/chartex" xmlns:cx1="http://schemas.microsoft.com/office/drawing/2015/9/8/chartex" xmlns:cx2="http://schemas.microsoft.com/office/drawing/2015/10/21/chartex" xmlns:cx3="http://schemas.microsoft.com/office/drawing/2016/5/9/chartex" xmlns:cx4="http://schemas.microsoft.com/office/drawing/2016/5/10/chartex" xmlns:cx5="http://schemas.microsoft.com/office/drawing/2016/5/11/chartex" xmlns:cx6="http://schemas.microsoft.com/office/drawing/2016/5/12/chartex" xmlns:cx7="http://schemas.microsoft.com/office/drawing/2016/5/13/chartex" xmlns:cx8="http://schemas.microsoft.com/office/drawing/2016/5/14/chartex" xmlns:mc="http://schemas.openxmlformats.org/markup-compatibility/2006" xmlns:aink="http://schemas.microsoft.com/office/drawing/2016/ink" xmlns:am3d="http://schemas.microsoft.com/office/drawing/2017/model3d" xmlns:o="urn:schemas-microsoft-com:office:office" xmlns:r="http://schemas.openxmlformats.org/officeDocument/2006/relationships" xmlns:m="http://schemas.openxmlformats.org/officeDocument/2006/math" xmlns:v="urn:schemas-microsoft-com:vml" xmlns:wp14="http://schemas.microsoft.com/office/word/2010/wordprocessingDrawing" xmlns:wp="http://schemas.openxmlformats.org/drawingml/2006/wordprocessingDrawing" xmlns:w10="urn:schemas-microsoft-com:office:word" xmlns:w="http://schemas.openxmlformats.org/wordprocessingml/2006/main" xmlns:w14="http://schemas.microsoft.com/office/word/2010/wordml" xmlns:w15="http://schemas.microsoft.com/office/word/2012/wordml" xmlns:w16cex="http://schemas.microsoft.com/office/word/2018/wordml/cex" xmlns:w16cid="http://schemas.microsoft.com/office/word/2016/wordml/cid" xmlns:w16="http://schemas.microsoft.com/office/word/2018/wordml" xmlns:w16se="http://schemas.microsoft.com/office/word/2015/wordml/symex" xmlns:wpg="http://schemas.microsoft.com/office/word/2010/wordprocessingGroup" xmlns:wpi="http://schemas.microsoft.com/office/word/2010/wordprocessingInk" xmlns:wne="http://schemas.microsoft.com/office/word/2006/wordml" xmlns:wps="http://schemas.microsoft.com/office/word/2010/wordprocessingShape" mc:Ignorable="w14 w15 w16se w16cid w16 w16cex wp14">
+  <w:p>
+    <w:pPr>
+      <w:pStyle w:val="Header"/>
+    </w:pPr>
+  </w:p>
+</w:hdr>
+</file>
+
+<file path=word/header2.xml><?xml version="1.0" encoding="utf-8"?>
+<w:hdr xmlns:wpc="http://schemas.microsoft.com/office/word/2010/wordprocessingCanvas" xmlns:cx="http://schemas.microsoft.com/office/drawing/2014/chartex" xmlns:cx1="http://schemas.microsoft.com/office/drawing/2015/9/8/chartex" xmlns:cx2="http://schemas.microsoft.com/office/drawing/2015/10/21/chartex" xmlns:cx3="http://schemas.microsoft.com/office/drawing/2016/5/9/chartex" xmlns:cx4="http://schemas.microsoft.com/office/drawing/2016/5/10/chartex" xmlns:cx5="http://schemas.microsoft.com/office/drawing/2016/5/11/chartex" xmlns:cx6="http://schemas.microsoft.com/office/drawing/2016/5/12/chartex" xmlns:cx7="http://schemas.microsoft.com/office/drawing/2016/5/13/chartex" xmlns:cx8="http://schemas.microsoft.com/office/drawing/2016/5/14/chartex" xmlns:mc="http://schemas.openxmlformats.org/markup-compatibility/2006" xmlns:aink="http://schemas.microsoft.com/office/drawing/2016/ink" xmlns:am3d="http://schemas.microsoft.com/office/drawing/2017/model3d" xmlns:o="urn:schemas-microsoft-com:office:office" xmlns:r="http://schemas.openxmlformats.org/officeDocument/2006/relationships" xmlns:m="http://schemas.openxmlformats.org/officeDocument/2006/math" xmlns:v="urn:schemas-microsoft-com:vml" xmlns:wp14="http://schemas.microsoft.com/office/word/2010/wordprocessingDrawing" xmlns:wp="http://schemas.openxmlformats.org/drawingml/2006/wordprocessingDrawing" xmlns:w10="urn:schemas-microsoft-com:office:word" xmlns:w="http://schemas.openxmlformats.org/wordprocessingml/2006/main" xmlns:w14="http://schemas.microsoft.com/office/word/2010/wordml" xmlns:w15="http://schemas.microsoft.com/office/word/2012/wordml" xmlns:w16cex="http://schemas.microsoft.com/office/word/2018/wordml/cex" xmlns:w16cid="http://schemas.microsoft.com/office/word/2016/wordml/cid" xmlns:w16="http://schemas.microsoft.com/office/word/2018/wordml" xmlns:w16se="http://schemas.microsoft.com/office/word/2015/wordml/symex" xmlns:wpg="http://schemas.microsoft.com/office/word/2010/wordprocessingGroup" xmlns:wpi="http://schemas.microsoft.com/office/word/2010/wordprocessingInk" xmlns:wne="http://schemas.microsoft.com/office/word/2006/wordml" xmlns:wps="http://schemas.microsoft.com/office/word/2010/wordprocessingShape" mc:Ignorable="w14 w15 w16se w16cid w16 w16cex wp14">
+  <w:p>
+    <w:pPr>
+      <w:pStyle w:val="Header"/>
+    </w:pPr>
+  </w:p>
+</w:hdr>
+</file>
+
+<file path=word/header3.xml><?xml version="1.0" encoding="utf-8"?>
+<w:hdr xmlns:wpc="http://schemas.microsoft.com/office/word/2010/wordprocessingCanvas" xmlns:cx="http://schemas.microsoft.com/office/drawing/2014/chartex" xmlns:cx1="http://schemas.microsoft.com/office/drawing/2015/9/8/chartex" xmlns:cx2="http://schemas.microsoft.com/office/drawing/2015/10/21/chartex" xmlns:cx3="http://schemas.microsoft.com/office/drawing/2016/5/9/chartex" xmlns:cx4="http://schemas.microsoft.com/office/drawing/2016/5/10/chartex" xmlns:cx5="http://schemas.microsoft.com/office/drawing/2016/5/11/chartex" xmlns:cx6="http://schemas.microsoft.com/office/drawing/2016/5/12/chartex" xmlns:cx7="http://schemas.microsoft.com/office/drawing/2016/5/13/chartex" xmlns:cx8="http://schemas.microsoft.com/office/drawing/2016/5/14/chartex" xmlns:mc="http://schemas.openxmlformats.org/markup-compatibility/2006" xmlns:aink="http://schemas.microsoft.com/office/drawing/2016/ink" xmlns:am3d="http://schemas.microsoft.com/office/drawing/2017/model3d" xmlns:o="urn:schemas-microsoft-com:office:office" xmlns:r="http://schemas.openxmlformats.org/officeDocument/2006/relationships" xmlns:m="http://schemas.openxmlformats.org/officeDocument/2006/math" xmlns:v="urn:schemas-microsoft-com:vml" xmlns:wp14="http://schemas.microsoft.com/office/word/2010/wordprocessingDrawing" xmlns:wp="http://schemas.openxmlformats.org/drawingml/2006/wordprocessingDrawing" xmlns:w10="urn:schemas-microsoft-com:office:word" xmlns:w="http://schemas.openxmlformats.org/wordprocessingml/2006/main" xmlns:w14="http://schemas.microsoft.com/office/word/2010/wordml" xmlns:w15="http://schemas.microsoft.com/office/word/2012/wordml" xmlns:w16cex="http://schemas.microsoft.com/office/word/2018/wordml/cex" xmlns:w16cid="http://schemas.microsoft.com/office/word/2016/wordml/cid" xmlns:w16="http://schemas.microsoft.com/office/word/2018/wordml" xmlns:w16se="http://schemas.microsoft.com/office/word/2015/wordml/symex" xmlns:wpg="http://schemas.microsoft.com/office/word/2010/wordprocessingGroup" xmlns:wpi="http://schemas.microsoft.com/office/word/2010/wordprocessingInk" xmlns:wne="http://schemas.microsoft.com/office/word/2006/wordml" xmlns:wps="http://schemas.microsoft.com/office/word/2010/wordprocessingShape" mc:Ignorable="w14 w15 w16se w16cid w16 w16cex wp14">
+  <w:p>
+    <w:pPr>
+      <w:pStyle w:val="Header"/>
+    </w:pPr>
+  </w:p>
+</w:hdr>
+</file>
 
 <file path=word/numbering.xml><?xml version="1.0" encoding="utf-8"?>
 <w:numbering xmlns:wpc="http://schemas.microsoft.com/office/word/2010/wordprocessingCanvas" xmlns:cx="http://schemas.microsoft.com/office/drawing/2014/chartex" xmlns:cx1="http://schemas.microsoft.com/office/drawing/2015/9/8/chartex" xmlns:cx2="http://schemas.microsoft.com/office/drawing/2015/10/21/chartex" xmlns:cx3="http://schemas.microsoft.com/office/drawing/2016/5/9/chartex" xmlns:cx4="http://schemas.microsoft.com/office/drawing/2016/5/10/chartex" xmlns:cx5="http://schemas.microsoft.com/office/drawing/2016/5/11/chartex" xmlns:cx6="http://schemas.microsoft.com/office/drawing/2016/5/12/chartex" xmlns:cx7="http://schemas.microsoft.com/office/drawing/2016/5/13/chartex" xmlns:cx8="http://schemas.microsoft.com/office/drawing/2016/5/14/chartex" xmlns:mc="http://schemas.openxmlformats.org/markup-compatibility/2006" xmlns:aink="http://schemas.microsoft.com/office/drawing/2016/ink" xmlns:am3d="http://schemas.microsoft.com/office/drawing/2017/model3d" xmlns:o="urn:schemas-microsoft-com:office:office" xmlns:r="http://schemas.openxmlformats.org/officeDocument/2006/relationships" xmlns:m="http://schemas.openxmlformats.org/officeDocument/2006/math" xmlns:v="urn:schemas-microsoft-com:vml" xmlns:wp14="http://schemas.microsoft.com/office/word/2010/wordprocessingDrawing" xmlns:wp="http://schemas.openxmlformats.org/drawingml/2006/wordprocessingDrawing" xmlns:w10="urn:schemas-microsoft-com:office:word" xmlns:w="http://schemas.openxmlformats.org/wordprocessingml/2006/main" xmlns:w14="http://schemas.microsoft.com/office/word/2010/wordml" xmlns:w15="http://schemas.microsoft.com/office/word/2012/wordml" xmlns:w16cex="http://schemas.microsoft.com/office/word/2018/wordml/cex" xmlns:w16cid="http://schemas.microsoft.com/office/word/2016/wordml/cid" xmlns:w16="http://schemas.microsoft.com/office/word/2018/wordml" xmlns:w16se="http://schemas.microsoft.com/office/word/2015/wordml/symex" xmlns:wpg="http://schemas.microsoft.com/office/word/2010/wordprocessingGroup" xmlns:wpi="http://schemas.microsoft.com/office/word/2010/wordprocessingInk" xmlns:wne="http://schemas.microsoft.com/office/word/2006/wordml" xmlns:wps="http://schemas.microsoft.com/office/word/2010/wordprocessingShape" mc:Ignorable="w14 w15 w16se w16cid w16 w16cex wp14">

</xml_diff>

<commit_message>
Update all syllabus docs
</commit_message>
<xml_diff>
--- a/documents/syllabus_NOTaccessible.docx
+++ b/documents/syllabus_NOTaccessible.docx
@@ -116,7 +116,18 @@
     </w:p>
     <w:p>
       <w:r>
-        <w:t xml:space="preserve">Our sole text for this course will be Introduction to Physics, Second Edition, authored by the instructor. </w:t>
+        <w:t xml:space="preserve">Our sole text for this course will be </w:t>
+      </w:r>
+      <w:hyperlink r:id="rId6" w:history="1">
+        <w:r>
+          <w:rPr>
+            <w:rStyle w:val="Hyperlink"/>
+          </w:rPr>
+          <w:t>Introduction to Physics, Second Edition</w:t>
+        </w:r>
+      </w:hyperlink>
+      <w:r>
+        <w:t xml:space="preserve">, authored by the instructor. </w:t>
       </w:r>
     </w:p>
     <w:p>
@@ -348,15 +359,11 @@
               <w:jc w:val="center"/>
               <w:rPr>
                 <w:rFonts w:cstheme="minorHAnsi"/>
-                <w:b w:val="0"/>
-                <w:bCs w:val="0"/>
-              </w:rPr>
-            </w:pPr>
-            <w:r>
-              <w:rPr>
-                <w:rFonts w:cstheme="minorHAnsi"/>
-                <w:b w:val="0"/>
-                <w:bCs w:val="0"/>
+              </w:rPr>
+            </w:pPr>
+            <w:r>
+              <w:rPr>
+                <w:rFonts w:cstheme="minorHAnsi"/>
               </w:rPr>
               <w:t>1</w:t>
             </w:r>
@@ -425,15 +432,11 @@
               <w:jc w:val="center"/>
               <w:rPr>
                 <w:rFonts w:cstheme="minorHAnsi"/>
-                <w:b w:val="0"/>
-                <w:bCs w:val="0"/>
-              </w:rPr>
-            </w:pPr>
-            <w:r>
-              <w:rPr>
-                <w:rFonts w:cstheme="minorHAnsi"/>
-                <w:b w:val="0"/>
-                <w:bCs w:val="0"/>
+              </w:rPr>
+            </w:pPr>
+            <w:r>
+              <w:rPr>
+                <w:rFonts w:cstheme="minorHAnsi"/>
               </w:rPr>
               <w:t>2</w:t>
             </w:r>
@@ -499,15 +502,11 @@
               <w:jc w:val="center"/>
               <w:rPr>
                 <w:rFonts w:cstheme="minorHAnsi"/>
-                <w:b w:val="0"/>
-                <w:bCs w:val="0"/>
-              </w:rPr>
-            </w:pPr>
-            <w:r>
-              <w:rPr>
-                <w:rFonts w:cstheme="minorHAnsi"/>
-                <w:b w:val="0"/>
-                <w:bCs w:val="0"/>
+              </w:rPr>
+            </w:pPr>
+            <w:r>
+              <w:rPr>
+                <w:rFonts w:cstheme="minorHAnsi"/>
               </w:rPr>
               <w:t>3</w:t>
             </w:r>
@@ -576,15 +575,11 @@
               <w:jc w:val="center"/>
               <w:rPr>
                 <w:rFonts w:cstheme="minorHAnsi"/>
-                <w:b w:val="0"/>
-                <w:bCs w:val="0"/>
-              </w:rPr>
-            </w:pPr>
-            <w:r>
-              <w:rPr>
-                <w:rFonts w:cstheme="minorHAnsi"/>
-                <w:b w:val="0"/>
-                <w:bCs w:val="0"/>
+              </w:rPr>
+            </w:pPr>
+            <w:r>
+              <w:rPr>
+                <w:rFonts w:cstheme="minorHAnsi"/>
               </w:rPr>
               <w:t>4</w:t>
             </w:r>
@@ -650,15 +645,11 @@
               <w:jc w:val="center"/>
               <w:rPr>
                 <w:rFonts w:cstheme="minorHAnsi"/>
-                <w:b w:val="0"/>
-                <w:bCs w:val="0"/>
-              </w:rPr>
-            </w:pPr>
-            <w:r>
-              <w:rPr>
-                <w:rFonts w:cstheme="minorHAnsi"/>
-                <w:b w:val="0"/>
-                <w:bCs w:val="0"/>
+              </w:rPr>
+            </w:pPr>
+            <w:r>
+              <w:rPr>
+                <w:rFonts w:cstheme="minorHAnsi"/>
               </w:rPr>
               <w:t>5</w:t>
             </w:r>
@@ -727,15 +718,11 @@
               <w:jc w:val="center"/>
               <w:rPr>
                 <w:rFonts w:cstheme="minorHAnsi"/>
-                <w:b w:val="0"/>
-                <w:bCs w:val="0"/>
-              </w:rPr>
-            </w:pPr>
-            <w:r>
-              <w:rPr>
-                <w:rFonts w:cstheme="minorHAnsi"/>
-                <w:b w:val="0"/>
-                <w:bCs w:val="0"/>
+              </w:rPr>
+            </w:pPr>
+            <w:r>
+              <w:rPr>
+                <w:rFonts w:cstheme="minorHAnsi"/>
               </w:rPr>
               <w:t>6</w:t>
             </w:r>
@@ -757,7 +744,19 @@
               <w:rPr>
                 <w:rFonts w:cstheme="minorHAnsi"/>
               </w:rPr>
-              <w:t>Ligh, reflection and refraction, emission</w:t>
+              <w:t>Ligh</w:t>
+            </w:r>
+            <w:r>
+              <w:rPr>
+                <w:rFonts w:cstheme="minorHAnsi"/>
+              </w:rPr>
+              <w:t>t</w:t>
+            </w:r>
+            <w:r>
+              <w:rPr>
+                <w:rFonts w:cstheme="minorHAnsi"/>
+              </w:rPr>
+              <w:t>, reflection and refraction, emission</w:t>
             </w:r>
           </w:p>
         </w:tc>
@@ -801,15 +800,11 @@
               <w:jc w:val="center"/>
               <w:rPr>
                 <w:rFonts w:cstheme="minorHAnsi"/>
-                <w:b w:val="0"/>
-                <w:bCs w:val="0"/>
-              </w:rPr>
-            </w:pPr>
-            <w:r>
-              <w:rPr>
-                <w:rFonts w:cstheme="minorHAnsi"/>
-                <w:b w:val="0"/>
-                <w:bCs w:val="0"/>
+              </w:rPr>
+            </w:pPr>
+            <w:r>
+              <w:rPr>
+                <w:rFonts w:cstheme="minorHAnsi"/>
               </w:rPr>
               <w:t>7</w:t>
             </w:r>
@@ -2072,6 +2067,29 @@
       </w:tcPr>
     </w:tblStylePr>
   </w:style>
+  <w:style w:type="character" w:styleId="Hyperlink">
+    <w:name w:val="Hyperlink"/>
+    <w:basedOn w:val="DefaultParagraphFont"/>
+    <w:uiPriority w:val="99"/>
+    <w:unhideWhenUsed/>
+    <w:rsid w:val="001546E2"/>
+    <w:rPr>
+      <w:color w:val="0563C1" w:themeColor="hyperlink"/>
+      <w:u w:val="single"/>
+    </w:rPr>
+  </w:style>
+  <w:style w:type="character" w:styleId="UnresolvedMention">
+    <w:name w:val="Unresolved Mention"/>
+    <w:basedOn w:val="DefaultParagraphFont"/>
+    <w:uiPriority w:val="99"/>
+    <w:semiHidden/>
+    <w:unhideWhenUsed/>
+    <w:rsid w:val="001546E2"/>
+    <w:rPr>
+      <w:color w:val="605E5C"/>
+      <w:shd w:val="clear" w:color="auto" w:fill="E1DFDD"/>
+    </w:rPr>
+  </w:style>
 </w:styles>
 </file>
 

</xml_diff>